<commit_message>
Added picture to incremental, and more info
</commit_message>
<xml_diff>
--- a/Classic.docx
+++ b/Classic.docx
@@ -14,10 +14,7 @@
     </w:p>
     <w:p>
       <w:r>
-        <w:t>Provides</w:t>
-      </w:r>
-      <w:r>
-        <w:t xml:space="preserve"> a reference to inexperienced staff</w:t>
+        <w:t>Provides a reference to inexperienced staff</w:t>
       </w:r>
     </w:p>
     <w:p>
@@ -43,23 +40,30 @@
     </w:p>
     <w:p>
       <w:r>
-        <w:t xml:space="preserve">Not </w:t>
-      </w:r>
-      <w:r>
-        <w:t>flexible</w:t>
+        <w:t>Not flexible</w:t>
       </w:r>
     </w:p>
     <w:p/>
     <w:p>
       <w:r>
-        <w:t xml:space="preserve">Types of </w:t>
-      </w:r>
-      <w:r>
-        <w:t>environment</w:t>
+        <w:t>Types of environment</w:t>
+      </w:r>
+      <w:r>
+        <w:t>/Projects</w:t>
       </w:r>
       <w:r>
         <w:t>:</w:t>
       </w:r>
+      <w:r>
+        <w:t xml:space="preserve"> </w:t>
+      </w:r>
+    </w:p>
+    <w:p>
+      <w:r>
+        <w:t>Multi-disciplinary projects</w:t>
+      </w:r>
+      <w:bookmarkStart w:id="0" w:name="_GoBack"/>
+      <w:bookmarkEnd w:id="0"/>
     </w:p>
     <w:p>
       <w:r>
@@ -68,6 +72,11 @@
     </w:p>
     <w:p>
       <w:r>
+        <w:t xml:space="preserve">Known and fixed requirements </w:t>
+      </w:r>
+    </w:p>
+    <w:p>
+      <w:r>
         <w:t>Experienced development team</w:t>
       </w:r>
     </w:p>
@@ -94,7 +103,6 @@
       </w:r>
     </w:p>
     <w:p>
-      <w:bookmarkStart w:id="0" w:name="_GoBack"/>
       <w:r>
         <w:rPr>
           <w:noProof/>
@@ -143,7 +151,6 @@
           </wp:inline>
         </w:drawing>
       </w:r>
-      <w:bookmarkEnd w:id="0"/>
     </w:p>
     <w:sectPr>
       <w:pgSz w:w="11906" w:h="16838"/>

</xml_diff>